<commit_message>
Update routing slip for manuscript
</commit_message>
<xml_diff>
--- a/documentation/assets/documents/routing-slip-manuscript.docx
+++ b/documentation/assets/documents/routing-slip-manuscript.docx
@@ -715,14 +715,34 @@
               </w:rPr>
               <w:t xml:space="preserve"> </w:t>
             </w:r>
-            <w:r>
-              <w:rPr>
-                <w:sz w:val="20"/>
-                <w:szCs w:val="20"/>
-                <w:lang w:val="en-US"/>
-              </w:rPr>
-              <w:t>Khween Princes H. Moncayo</w:t>
-            </w:r>
+            <w:proofErr w:type="spellStart"/>
+            <w:r>
+              <w:rPr>
+                <w:sz w:val="20"/>
+                <w:szCs w:val="20"/>
+                <w:lang w:val="en-US"/>
+              </w:rPr>
+              <w:t>Khween</w:t>
+            </w:r>
+            <w:proofErr w:type="spellEnd"/>
+            <w:r>
+              <w:rPr>
+                <w:sz w:val="20"/>
+                <w:szCs w:val="20"/>
+                <w:lang w:val="en-US"/>
+              </w:rPr>
+              <w:t xml:space="preserve"> Princes H. </w:t>
+            </w:r>
+            <w:proofErr w:type="spellStart"/>
+            <w:r>
+              <w:rPr>
+                <w:sz w:val="20"/>
+                <w:szCs w:val="20"/>
+                <w:lang w:val="en-US"/>
+              </w:rPr>
+              <w:t>Moncayo</w:t>
+            </w:r>
+            <w:proofErr w:type="spellEnd"/>
           </w:p>
         </w:tc>
       </w:tr>
@@ -1779,7 +1799,23 @@
                 <w:szCs w:val="20"/>
                 <w:lang w:val="en-US"/>
               </w:rPr>
-              <w:t>June 4, 2022</w:t>
+              <w:t xml:space="preserve">June </w:t>
+            </w:r>
+            <w:r>
+              <w:rPr>
+                <w:sz w:val="20"/>
+                <w:szCs w:val="20"/>
+                <w:lang w:val="en-US"/>
+              </w:rPr>
+              <w:t>7</w:t>
+            </w:r>
+            <w:r>
+              <w:rPr>
+                <w:sz w:val="20"/>
+                <w:szCs w:val="20"/>
+                <w:lang w:val="en-US"/>
+              </w:rPr>
+              <w:t>, 2022</w:t>
             </w:r>
           </w:p>
         </w:tc>
@@ -1802,7 +1838,23 @@
                 <w:szCs w:val="20"/>
                 <w:lang w:val="en-US"/>
               </w:rPr>
-              <w:t>June 4, 2022</w:t>
+              <w:t xml:space="preserve">June </w:t>
+            </w:r>
+            <w:r>
+              <w:rPr>
+                <w:sz w:val="20"/>
+                <w:szCs w:val="20"/>
+                <w:lang w:val="en-US"/>
+              </w:rPr>
+              <w:t>7</w:t>
+            </w:r>
+            <w:r>
+              <w:rPr>
+                <w:sz w:val="20"/>
+                <w:szCs w:val="20"/>
+                <w:lang w:val="en-US"/>
+              </w:rPr>
+              <w:t>, 2022</w:t>
             </w:r>
           </w:p>
         </w:tc>
@@ -2715,7 +2767,23 @@
                 <w:szCs w:val="20"/>
                 <w:lang w:val="en-US"/>
               </w:rPr>
-              <w:t>June 4, 2022</w:t>
+              <w:t xml:space="preserve">June </w:t>
+            </w:r>
+            <w:r>
+              <w:rPr>
+                <w:sz w:val="20"/>
+                <w:szCs w:val="20"/>
+                <w:lang w:val="en-US"/>
+              </w:rPr>
+              <w:t>7</w:t>
+            </w:r>
+            <w:r>
+              <w:rPr>
+                <w:sz w:val="20"/>
+                <w:szCs w:val="20"/>
+                <w:lang w:val="en-US"/>
+              </w:rPr>
+              <w:t>, 2022</w:t>
             </w:r>
           </w:p>
         </w:tc>
@@ -2738,7 +2806,23 @@
                 <w:szCs w:val="20"/>
                 <w:lang w:val="en-US"/>
               </w:rPr>
-              <w:t>June 4, 2022</w:t>
+              <w:t xml:space="preserve">June </w:t>
+            </w:r>
+            <w:r>
+              <w:rPr>
+                <w:sz w:val="20"/>
+                <w:szCs w:val="20"/>
+                <w:lang w:val="en-US"/>
+              </w:rPr>
+              <w:t>7</w:t>
+            </w:r>
+            <w:r>
+              <w:rPr>
+                <w:sz w:val="20"/>
+                <w:szCs w:val="20"/>
+                <w:lang w:val="en-US"/>
+              </w:rPr>
+              <w:t>, 2022</w:t>
             </w:r>
           </w:p>
         </w:tc>
@@ -2809,13 +2893,41 @@
               </w:rPr>
               <w:t xml:space="preserve"> </w:t>
             </w:r>
-            <w:r>
-              <w:rPr>
-                <w:sz w:val="20"/>
-                <w:szCs w:val="20"/>
-                <w:lang w:val="en-US"/>
-              </w:rPr>
-              <w:t>Donnalyn B. Montallana, MIT</w:t>
+            <w:proofErr w:type="spellStart"/>
+            <w:r>
+              <w:rPr>
+                <w:sz w:val="20"/>
+                <w:szCs w:val="20"/>
+                <w:lang w:val="en-US"/>
+              </w:rPr>
+              <w:t>Donnalyn</w:t>
+            </w:r>
+            <w:proofErr w:type="spellEnd"/>
+            <w:r>
+              <w:rPr>
+                <w:sz w:val="20"/>
+                <w:szCs w:val="20"/>
+                <w:lang w:val="en-US"/>
+              </w:rPr>
+              <w:t xml:space="preserve"> B. </w:t>
+            </w:r>
+            <w:proofErr w:type="spellStart"/>
+            <w:r>
+              <w:rPr>
+                <w:sz w:val="20"/>
+                <w:szCs w:val="20"/>
+                <w:lang w:val="en-US"/>
+              </w:rPr>
+              <w:t>Montallana</w:t>
+            </w:r>
+            <w:proofErr w:type="spellEnd"/>
+            <w:r>
+              <w:rPr>
+                <w:sz w:val="20"/>
+                <w:szCs w:val="20"/>
+                <w:lang w:val="en-US"/>
+              </w:rPr>
+              <w:t>, MIT</w:t>
             </w:r>
           </w:p>
         </w:tc>
@@ -3305,13 +3417,41 @@
               </w:rPr>
               <w:t xml:space="preserve"> </w:t>
             </w:r>
-            <w:r>
-              <w:rPr>
-                <w:sz w:val="20"/>
-                <w:szCs w:val="20"/>
-                <w:lang w:val="en-US"/>
-              </w:rPr>
-              <w:t>Rocelle U. Camposagrado, MIT</w:t>
+            <w:proofErr w:type="spellStart"/>
+            <w:r>
+              <w:rPr>
+                <w:sz w:val="20"/>
+                <w:szCs w:val="20"/>
+                <w:lang w:val="en-US"/>
+              </w:rPr>
+              <w:t>Rocelle</w:t>
+            </w:r>
+            <w:proofErr w:type="spellEnd"/>
+            <w:r>
+              <w:rPr>
+                <w:sz w:val="20"/>
+                <w:szCs w:val="20"/>
+                <w:lang w:val="en-US"/>
+              </w:rPr>
+              <w:t xml:space="preserve"> U. </w:t>
+            </w:r>
+            <w:proofErr w:type="spellStart"/>
+            <w:r>
+              <w:rPr>
+                <w:sz w:val="20"/>
+                <w:szCs w:val="20"/>
+                <w:lang w:val="en-US"/>
+              </w:rPr>
+              <w:t>Camposagrado</w:t>
+            </w:r>
+            <w:proofErr w:type="spellEnd"/>
+            <w:r>
+              <w:rPr>
+                <w:sz w:val="20"/>
+                <w:szCs w:val="20"/>
+                <w:lang w:val="en-US"/>
+              </w:rPr>
+              <w:t>, MIT</w:t>
             </w:r>
           </w:p>
         </w:tc>

</xml_diff>